<commit_message>
Moved in Latex, updated w/ first 2 books
</commit_message>
<xml_diff>
--- a/Summary.docx
+++ b/Summary.docx
@@ -1811,12 +1811,60 @@
     </w:p>
     <w:p>
       <w:pPr>
-        <w:pStyle w:val="ListParagraph"/>
         <w:autoSpaceDE w:val="0"/>
         <w:autoSpaceDN w:val="0"/>
         <w:adjustRightInd w:val="0"/>
         <w:spacing w:after="0" w:line="240" w:lineRule="auto"/>
       </w:pPr>
+    </w:p>
+    <w:p>
+      <w:pPr>
+        <w:autoSpaceDE w:val="0"/>
+        <w:autoSpaceDN w:val="0"/>
+        <w:adjustRightInd w:val="0"/>
+        <w:spacing w:after="0" w:line="240" w:lineRule="auto"/>
+        <w:rPr>
+          <w:rFonts w:ascii="AdvGulliv-R" w:hAnsi="AdvGulliv-R" w:cs="AdvGulliv-R"/>
+          <w:sz w:val="16"/>
+          <w:szCs w:val="16"/>
+          <w:lang w:val="en-US"/>
+        </w:rPr>
+      </w:pPr>
+      <w:r>
+        <w:rPr>
+          <w:rFonts w:ascii="AdvGulliv-R" w:hAnsi="AdvGulliv-R" w:cs="AdvGulliv-R"/>
+          <w:sz w:val="16"/>
+          <w:szCs w:val="16"/>
+          <w:lang w:val="en-US"/>
+        </w:rPr>
+        <w:t>NP-hard to find an optimal segmentation</w:t>
+      </w:r>
+    </w:p>
+    <w:p>
+      <w:pPr>
+        <w:autoSpaceDE w:val="0"/>
+        <w:autoSpaceDN w:val="0"/>
+        <w:adjustRightInd w:val="0"/>
+        <w:spacing w:after="0" w:line="240" w:lineRule="auto"/>
+      </w:pPr>
+      <w:r>
+        <w:rPr>
+          <w:rFonts w:ascii="AdvGulliv-R" w:hAnsi="AdvGulliv-R" w:cs="AdvGulliv-R"/>
+          <w:sz w:val="16"/>
+          <w:szCs w:val="16"/>
+          <w:lang w:val="en-US"/>
+        </w:rPr>
+        <w:t>solution.</w:t>
+      </w:r>
+    </w:p>
+    <w:p>
+      <w:pPr>
+        <w:pStyle w:val="ListParagraph"/>
+        <w:autoSpaceDE w:val="0"/>
+        <w:autoSpaceDN w:val="0"/>
+        <w:adjustRightInd w:val="0"/>
+        <w:spacing w:after="0" w:line="240" w:lineRule="auto"/>
+      </w:pPr>
       <w:r>
         <w:br w:type="page"/>
       </w:r>
@@ -2495,14 +2543,14 @@
           <w:numId w:val="2"/>
         </w:numPr>
         <w:rPr>
-          <w:highlight w:val="magenta"/>
-        </w:rPr>
-      </w:pPr>
-      <w:r>
-        <w:rPr>
-          <w:highlight w:val="magenta"/>
-        </w:rPr>
-        <w:t>NQ-DBSCANS</w:t>
+          <w:highlight w:val="cyan"/>
+        </w:rPr>
+      </w:pPr>
+      <w:r>
+        <w:rPr>
+          <w:highlight w:val="cyan"/>
+        </w:rPr>
+        <w:t>k means with putliers</w:t>
       </w:r>
     </w:p>
     <w:p>
@@ -2513,14 +2561,14 @@
           <w:numId w:val="2"/>
         </w:numPr>
         <w:rPr>
-          <w:highlight w:val="magenta"/>
-        </w:rPr>
-      </w:pPr>
-      <w:r>
-        <w:rPr>
-          <w:highlight w:val="magenta"/>
-        </w:rPr>
-        <w:t>ρ-Approximate DBSCAN</w:t>
+          <w:highlight w:val="cyan"/>
+        </w:rPr>
+      </w:pPr>
+      <w:r>
+        <w:rPr>
+          <w:highlight w:val="cyan"/>
+        </w:rPr>
+        <w:t>k++</w:t>
       </w:r>
     </w:p>
     <w:p>
@@ -2531,14 +2579,14 @@
           <w:numId w:val="2"/>
         </w:numPr>
         <w:rPr>
-          <w:highlight w:val="red"/>
-        </w:rPr>
-      </w:pPr>
-      <w:r>
-        <w:rPr>
-          <w:highlight w:val="red"/>
-        </w:rPr>
-        <w:t>CONSENSUS CLUSTERING x</w:t>
+          <w:highlight w:val="magenta"/>
+        </w:rPr>
+      </w:pPr>
+      <w:r>
+        <w:rPr>
+          <w:highlight w:val="magenta"/>
+        </w:rPr>
+        <w:t>NQ-DBSCANS</w:t>
       </w:r>
     </w:p>
     <w:p>
@@ -2549,35 +2597,14 @@
           <w:numId w:val="2"/>
         </w:numPr>
         <w:rPr>
-          <w:highlight w:val="red"/>
-        </w:rPr>
-      </w:pPr>
-      <w:r>
-        <w:rPr>
-          <w:highlight w:val="red"/>
-        </w:rPr>
-        <w:t>DENSITY BASED ccc</w:t>
-      </w:r>
-    </w:p>
-    <w:p>
-      <w:pPr>
-        <w:pStyle w:val="ListParagraph"/>
-        <w:ind w:left="1440"/>
-        <w:rPr>
-          <w:highlight w:val="cyan"/>
-        </w:rPr>
-      </w:pPr>
-    </w:p>
-    <w:p>
-      <w:pPr>
-        <w:pStyle w:val="ListParagraph"/>
-        <w:numPr>
-          <w:ilvl w:val="0"/>
-          <w:numId w:val="2"/>
-        </w:numPr>
-      </w:pPr>
-      <w:r>
-        <w:t>Used in Geographic Segmentation:</w:t>
+          <w:highlight w:val="magenta"/>
+        </w:rPr>
+      </w:pPr>
+      <w:r>
+        <w:rPr>
+          <w:highlight w:val="magenta"/>
+        </w:rPr>
+        <w:t>ρ-Approximate DBSCAN</w:t>
       </w:r>
     </w:p>
     <w:p>
@@ -2587,9 +2614,15 @@
           <w:ilvl w:val="1"/>
           <w:numId w:val="2"/>
         </w:numPr>
-      </w:pPr>
-      <w:r>
-        <w:t>Direct analysis (max value)</w:t>
+        <w:rPr>
+          <w:highlight w:val="red"/>
+        </w:rPr>
+      </w:pPr>
+      <w:r>
+        <w:rPr>
+          <w:highlight w:val="red"/>
+        </w:rPr>
+        <w:t>CONSENSUS CLUSTERING x</w:t>
       </w:r>
     </w:p>
     <w:p>
@@ -2600,14 +2633,35 @@
           <w:numId w:val="2"/>
         </w:numPr>
         <w:rPr>
-          <w:highlight w:val="cyan"/>
-        </w:rPr>
-      </w:pPr>
-      <w:r>
-        <w:rPr>
-          <w:highlight w:val="cyan"/>
-        </w:rPr>
-        <w:t>Kmeans</w:t>
+          <w:highlight w:val="red"/>
+        </w:rPr>
+      </w:pPr>
+      <w:r>
+        <w:rPr>
+          <w:highlight w:val="red"/>
+        </w:rPr>
+        <w:t>DENSITY BASED ccc</w:t>
+      </w:r>
+    </w:p>
+    <w:p>
+      <w:pPr>
+        <w:pStyle w:val="ListParagraph"/>
+        <w:ind w:left="1440"/>
+        <w:rPr>
+          <w:highlight w:val="cyan"/>
+        </w:rPr>
+      </w:pPr>
+    </w:p>
+    <w:p>
+      <w:pPr>
+        <w:pStyle w:val="ListParagraph"/>
+        <w:numPr>
+          <w:ilvl w:val="0"/>
+          <w:numId w:val="2"/>
+        </w:numPr>
+      </w:pPr>
+      <w:r>
+        <w:t>Used in Geographic Segmentation:</w:t>
       </w:r>
     </w:p>
     <w:p>
@@ -2617,6 +2671,36 @@
           <w:ilvl w:val="1"/>
           <w:numId w:val="2"/>
         </w:numPr>
+      </w:pPr>
+      <w:r>
+        <w:t>Direct analysis (max value)</w:t>
+      </w:r>
+    </w:p>
+    <w:p>
+      <w:pPr>
+        <w:pStyle w:val="ListParagraph"/>
+        <w:numPr>
+          <w:ilvl w:val="1"/>
+          <w:numId w:val="2"/>
+        </w:numPr>
+        <w:rPr>
+          <w:highlight w:val="cyan"/>
+        </w:rPr>
+      </w:pPr>
+      <w:r>
+        <w:rPr>
+          <w:highlight w:val="cyan"/>
+        </w:rPr>
+        <w:t>Kmeans</w:t>
+      </w:r>
+    </w:p>
+    <w:p>
+      <w:pPr>
+        <w:pStyle w:val="ListParagraph"/>
+        <w:numPr>
+          <w:ilvl w:val="1"/>
+          <w:numId w:val="2"/>
+        </w:numPr>
         <w:rPr>
           <w:highlight w:val="yellow"/>
         </w:rPr>
@@ -2644,6 +2728,7 @@
         <w:rPr>
           <w:color w:val="E7E6E6" w:themeColor="background2"/>
         </w:rPr>
+        <w:lastRenderedPageBreak/>
         <w:t>GPHC (need questionnaire)</w:t>
       </w:r>
     </w:p>
@@ -2662,7 +2747,6 @@
         <w:rPr>
           <w:color w:val="E7E6E6" w:themeColor="background2"/>
         </w:rPr>
-        <w:lastRenderedPageBreak/>
         <w:t>Agglomerative, mean shift</w:t>
       </w:r>
     </w:p>

</xml_diff>